<commit_message>
Update from Google Docs
Repaginate to 5 pages
Update/condense schedule
Trim duplicate link text
</commit_message>
<xml_diff>
--- a/2016-3-CMPT_231_Syllabus.docx
+++ b/2016-3-CMPT_231_Syllabus.docx
@@ -88,7 +88,7 @@
         <w:contextualSpacing w:val="0"/>
         <w:jc w:val="center"/>
       </w:pPr>
-      <w:bookmarkStart w:colFirst="0" w:colLast="0" w:name="h.gjdgxs" w:id="0"/>
+      <w:bookmarkStart w:colFirst="0" w:colLast="0" w:name="_8pqq5gq2yjqd" w:id="0"/>
       <w:bookmarkEnd w:id="0"/>
       <w:r>
         <w:rPr>
@@ -100,6 +100,14 @@
         </w:rPr>
         <w:t xml:space="preserve">Fall 2016</w:t>
       </w:r>
+    </w:p>
+    <w:p>
+      <w:pPr>
+        <w:contextualSpacing w:val="0"/>
+        <w:jc w:val="center"/>
+      </w:pPr>
+      <w:bookmarkStart w:colFirst="0" w:colLast="0" w:name="_gjdgxs" w:id="1"/>
+      <w:bookmarkEnd w:id="1"/>
       <w:r>
         <w:rPr>
           <w:rtl w:val="0"/>
@@ -129,6 +137,11 @@
         </w:rPr>
         <w:t xml:space="preserve">General Information </w:t>
       </w:r>
+    </w:p>
+    <w:p>
+      <w:pPr>
+        <w:contextualSpacing w:val="0"/>
+      </w:pPr>
       <w:r>
         <w:rPr>
           <w:rtl w:val="0"/>
@@ -146,12 +159,12 @@
           <w:vertAlign w:val="baseline"/>
           <w:rtl w:val="0"/>
         </w:rPr>
-        <w:t xml:space="preserve">Instructor: </w:t>
-        <w:tab/>
-      </w:r>
-      <w:r>
-        <w:rPr>
-          <w:vertAlign w:val="baseline"/>
+        <w:t xml:space="preserve">Instructor:</w:t>
+      </w:r>
+      <w:r>
+        <w:rPr>
+          <w:b w:val="1"/>
+          <w:i w:val="1"/>
           <w:rtl w:val="0"/>
         </w:rPr>
         <w:t xml:space="preserve"> </w:t>
@@ -560,6 +573,11 @@
         </w:rPr>
         <w:t xml:space="preserve">Course Learning Outcomes</w:t>
       </w:r>
+    </w:p>
+    <w:p>
+      <w:pPr>
+        <w:contextualSpacing w:val="0"/>
+      </w:pPr>
       <w:r>
         <w:rPr>
           <w:rtl w:val="0"/>
@@ -570,7 +588,7 @@
       <w:tblPr>
         <w:tblStyle w:val="Table1"/>
         <w:bidi w:val="0"/>
-        <w:tblW w:w="9576.0" w:type="dxa"/>
+        <w:tblW w:w="9570.0" w:type="dxa"/>
         <w:jc w:val="left"/>
         <w:tblInd w:w="-108.0" w:type="dxa"/>
         <w:tblBorders>
@@ -585,12 +603,12 @@
         <w:tblLook w:val="0000"/>
       </w:tblPr>
       <w:tblGrid>
-        <w:gridCol w:w="6245"/>
-        <w:gridCol w:w="3331"/>
+        <w:gridCol w:w="6165"/>
+        <w:gridCol w:w="3405"/>
         <w:tblGridChange w:id="0">
           <w:tblGrid>
-            <w:gridCol w:w="6245"/>
-            <w:gridCol w:w="3331"/>
+            <w:gridCol w:w="6165"/>
+            <w:gridCol w:w="3405"/>
           </w:tblGrid>
         </w:tblGridChange>
       </w:tblGrid>
@@ -968,27 +986,6 @@
               </w:rPr>
             </w:r>
           </w:p>
-          <w:p>
-            <w:pPr>
-              <w:contextualSpacing w:val="0"/>
-            </w:pPr>
-            <w:r>
-              <w:rPr>
-                <w:rtl w:val="0"/>
-              </w:rPr>
-            </w:r>
-          </w:p>
-          <w:p>
-            <w:pPr>
-              <w:ind w:left="720" w:firstLine="0"/>
-              <w:contextualSpacing w:val="0"/>
-            </w:pPr>
-            <w:r>
-              <w:rPr>
-                <w:rtl w:val="0"/>
-              </w:rPr>
-            </w:r>
-          </w:p>
         </w:tc>
       </w:tr>
       <w:tr>
@@ -1631,8 +1628,8 @@
       <w:pPr>
         <w:contextualSpacing w:val="0"/>
       </w:pPr>
-      <w:bookmarkStart w:colFirst="0" w:colLast="0" w:name="h.30j0zll" w:id="1"/>
-      <w:bookmarkEnd w:id="1"/>
+      <w:bookmarkStart w:colFirst="0" w:colLast="0" w:name="_30j0zll" w:id="2"/>
+      <w:bookmarkEnd w:id="2"/>
       <w:r>
         <w:rPr>
           <w:rtl w:val="0"/>
@@ -1989,52 +1986,6 @@
         </w:rPr>
         <w:t xml:space="preserve">, IEEE Computer, February 1979, pp. 66-78</w:t>
       </w:r>
-      <w:r>
-        <w:rPr>
-          <w:rtl w:val="0"/>
-        </w:rPr>
-      </w:r>
-    </w:p>
-    <w:p>
-      <w:pPr>
-        <w:ind w:left="1080" w:firstLine="0"/>
-        <w:contextualSpacing w:val="0"/>
-      </w:pPr>
-      <w:r>
-        <w:rPr>
-          <w:rtl w:val="0"/>
-        </w:rPr>
-      </w:r>
-    </w:p>
-    <w:p>
-      <w:pPr>
-        <w:ind w:left="1080" w:firstLine="0"/>
-        <w:contextualSpacing w:val="0"/>
-      </w:pPr>
-      <w:r>
-        <w:rPr>
-          <w:rtl w:val="0"/>
-        </w:rPr>
-      </w:r>
-    </w:p>
-    <w:p>
-      <w:pPr>
-        <w:ind w:left="1080" w:firstLine="0"/>
-        <w:contextualSpacing w:val="0"/>
-      </w:pPr>
-      <w:r>
-        <w:rPr>
-          <w:rtl w:val="0"/>
-        </w:rPr>
-      </w:r>
-    </w:p>
-    <w:p>
-      <w:pPr>
-        <w:ind w:left="1080" w:firstLine="0"/>
-        <w:contextualSpacing w:val="0"/>
-      </w:pPr>
-      <w:bookmarkStart w:colFirst="0" w:colLast="0" w:name="h.1fob9te" w:id="2"/>
-      <w:bookmarkEnd w:id="2"/>
       <w:r>
         <w:rPr>
           <w:rtl w:val="0"/>
@@ -2089,14 +2040,14 @@
         <w:tblLook w:val="0000"/>
       </w:tblPr>
       <w:tblGrid>
-        <w:gridCol w:w="2880"/>
-        <w:gridCol w:w="810"/>
-        <w:gridCol w:w="4950"/>
+        <w:gridCol w:w="2550"/>
+        <w:gridCol w:w="1350"/>
+        <w:gridCol w:w="4740"/>
         <w:tblGridChange w:id="0">
           <w:tblGrid>
-            <w:gridCol w:w="2880"/>
-            <w:gridCol w:w="810"/>
-            <w:gridCol w:w="4950"/>
+            <w:gridCol w:w="2550"/>
+            <w:gridCol w:w="1350"/>
+            <w:gridCol w:w="4740"/>
           </w:tblGrid>
         </w:tblGridChange>
       </w:tblGrid>
@@ -2226,14 +2177,7 @@
               <w:rPr>
                 <w:rtl w:val="0"/>
               </w:rPr>
-              <w:t xml:space="preserve">6 total, approx. </w:t>
-            </w:r>
-            <w:r>
-              <w:rPr>
-                <w:vertAlign w:val="baseline"/>
-                <w:rtl w:val="0"/>
-              </w:rPr>
-              <w:t xml:space="preserve">every 2 weeks.</w:t>
+              <w:t xml:space="preserve">Approximately weekly</w:t>
             </w:r>
             <w:r>
               <w:rPr>
@@ -2302,7 +2246,7 @@
               <w:rPr>
                 <w:rtl w:val="0"/>
               </w:rPr>
-              <w:t xml:space="preserve">Covers through lecture 5</w:t>
+              <w:t xml:space="preserve">Covers first half of semester</w:t>
             </w:r>
             <w:r>
               <w:rPr>
@@ -3452,15 +3396,15 @@
         <w:tblLook w:val="0000"/>
       </w:tblPr>
       <w:tblGrid>
-        <w:gridCol w:w="720"/>
-        <w:gridCol w:w="900"/>
-        <w:gridCol w:w="5400"/>
+        <w:gridCol w:w="765"/>
+        <w:gridCol w:w="1170"/>
+        <w:gridCol w:w="5085"/>
         <w:gridCol w:w="1980"/>
         <w:tblGridChange w:id="0">
           <w:tblGrid>
-            <w:gridCol w:w="720"/>
-            <w:gridCol w:w="900"/>
-            <w:gridCol w:w="5400"/>
+            <w:gridCol w:w="765"/>
+            <w:gridCol w:w="1170"/>
+            <w:gridCol w:w="5085"/>
             <w:gridCol w:w="1980"/>
           </w:tblGrid>
         </w:tblGridChange>
@@ -3662,7 +3606,20 @@
                 <w:vertAlign w:val="baseline"/>
                 <w:rtl w:val="0"/>
               </w:rPr>
-              <w:t xml:space="preserve">Ch 1, 2, 3 </w:t>
+              <w:t xml:space="preserve">Ch 1</w:t>
+            </w:r>
+            <w:r>
+              <w:rPr>
+                <w:rtl w:val="0"/>
+              </w:rPr>
+              <w:t xml:space="preserve">-</w:t>
+            </w:r>
+            <w:r>
+              <w:rPr>
+                <w:vertAlign w:val="baseline"/>
+                <w:rtl w:val="0"/>
+              </w:rPr>
+              <w:t xml:space="preserve">3 </w:t>
             </w:r>
             <w:r>
               <w:rPr>
@@ -3730,78 +3687,46 @@
                 <w:vertAlign w:val="baseline"/>
                 <w:rtl w:val="0"/>
               </w:rPr>
-              <w:t xml:space="preserve">Divide-and-Conquer: Strassen, Fibonacci, Polynomial Multiplication</w:t>
-            </w:r>
-            <w:r>
-              <w:rPr>
-                <w:rtl w:val="0"/>
-              </w:rPr>
-            </w:r>
-          </w:p>
-          <w:p>
-            <w:pPr>
-              <w:contextualSpacing w:val="0"/>
-            </w:pPr>
-            <w:r>
-              <w:rPr>
-                <w:vertAlign w:val="baseline"/>
-                <w:rtl w:val="0"/>
-              </w:rPr>
-              <w:t xml:space="preserve">Quicksort, Randomized Algorithms</w:t>
-            </w:r>
-            <w:r>
-              <w:rPr>
-                <w:rtl w:val="0"/>
-              </w:rPr>
-            </w:r>
-          </w:p>
-        </w:tc>
-        <w:tc>
-          <w:tcPr/>
-          <w:p>
-            <w:pPr>
-              <w:contextualSpacing w:val="0"/>
-            </w:pPr>
-            <w:r>
-              <w:rPr>
-                <w:vertAlign w:val="baseline"/>
-                <w:rtl w:val="0"/>
-              </w:rPr>
-              <w:t xml:space="preserve">Ch 4 </w:t>
-            </w:r>
-            <w:r>
-              <w:rPr>
-                <w:rtl w:val="0"/>
-              </w:rPr>
-            </w:r>
-          </w:p>
-          <w:p>
-            <w:pPr>
-              <w:contextualSpacing w:val="0"/>
-            </w:pPr>
-            <w:r>
-              <w:rPr>
-                <w:vertAlign w:val="baseline"/>
-                <w:rtl w:val="0"/>
-              </w:rPr>
-              <w:t xml:space="preserve">Ch 5.1-5.3</w:t>
-            </w:r>
-            <w:r>
-              <w:rPr>
-                <w:rtl w:val="0"/>
-              </w:rPr>
-            </w:r>
-          </w:p>
-          <w:p>
-            <w:pPr>
-              <w:contextualSpacing w:val="0"/>
-            </w:pPr>
-            <w:r>
-              <w:rPr>
-                <w:vertAlign w:val="baseline"/>
-                <w:rtl w:val="0"/>
-              </w:rPr>
-              <w:t xml:space="preserve">Ch 7</w:t>
+              <w:t xml:space="preserve">Divide-and-Conquer</w:t>
+            </w:r>
+            <w:r>
+              <w:rPr>
+                <w:rtl w:val="0"/>
+              </w:rPr>
+              <w:t xml:space="preserve">, Solving Recurrences</w:t>
+            </w:r>
+            <w:r>
+              <w:rPr>
+                <w:vertAlign w:val="baseline"/>
+                <w:rtl w:val="0"/>
+              </w:rPr>
+              <w:t xml:space="preserve">, Randomized Algorithms</w:t>
+            </w:r>
+            <w:r>
+              <w:rPr>
+                <w:rtl w:val="0"/>
+              </w:rPr>
+            </w:r>
+          </w:p>
+        </w:tc>
+        <w:tc>
+          <w:tcPr/>
+          <w:p>
+            <w:pPr>
+              <w:contextualSpacing w:val="0"/>
+            </w:pPr>
+            <w:r>
+              <w:rPr>
+                <w:vertAlign w:val="baseline"/>
+                <w:rtl w:val="0"/>
+              </w:rPr>
+              <w:t xml:space="preserve">Ch 4</w:t>
+            </w:r>
+            <w:r>
+              <w:rPr>
+                <w:rtl w:val="0"/>
+              </w:rPr>
+              <w:t xml:space="preserve">-5</w:t>
             </w:r>
             <w:r>
               <w:rPr>
@@ -3866,27 +3791,9 @@
             </w:pPr>
             <w:r>
               <w:rPr>
-                <w:vertAlign w:val="baseline"/>
-                <w:rtl w:val="0"/>
-              </w:rPr>
-              <w:t xml:space="preserve">Heapsort, Dynamic Sets, Priority Queues</w:t>
-            </w:r>
-            <w:r>
-              <w:rPr>
-                <w:rtl w:val="0"/>
-              </w:rPr>
-            </w:r>
-          </w:p>
-          <w:p>
-            <w:pPr>
-              <w:contextualSpacing w:val="0"/>
-            </w:pPr>
-            <w:r>
-              <w:rPr>
-                <w:vertAlign w:val="baseline"/>
-                <w:rtl w:val="0"/>
-              </w:rPr>
-              <w:t xml:space="preserve">Linear-time Sorting: Lower Bounds, Counting Sort, Radix Sort, </w:t>
+                <w:rtl w:val="0"/>
+              </w:rPr>
+              <w:t xml:space="preserve">Heaps, Queues, Quicksort</w:t>
             </w:r>
             <w:r>
               <w:rPr>
@@ -3912,18 +3819,7 @@
               <w:rPr>
                 <w:rtl w:val="0"/>
               </w:rPr>
-            </w:r>
-          </w:p>
-          <w:p>
-            <w:pPr>
-              <w:contextualSpacing w:val="0"/>
-            </w:pPr>
-            <w:r>
-              <w:rPr>
-                <w:vertAlign w:val="baseline"/>
-                <w:rtl w:val="0"/>
-              </w:rPr>
-              <w:t xml:space="preserve">Ch 8.1-8.3</w:t>
+              <w:t xml:space="preserve">-7</w:t>
             </w:r>
             <w:r>
               <w:rPr>
@@ -3988,64 +3884,35 @@
             </w:pPr>
             <w:r>
               <w:rPr>
-                <w:vertAlign w:val="baseline"/>
-                <w:rtl w:val="0"/>
-              </w:rPr>
-              <w:t xml:space="preserve">Order Statistics, Median</w:t>
-            </w:r>
-            <w:r>
-              <w:rPr>
-                <w:rtl w:val="0"/>
-              </w:rPr>
-            </w:r>
-          </w:p>
-          <w:p>
-            <w:pPr>
-              <w:contextualSpacing w:val="0"/>
-            </w:pPr>
-            <w:r>
-              <w:rPr>
-                <w:vertAlign w:val="baseline"/>
-                <w:rtl w:val="0"/>
-              </w:rPr>
-              <w:t xml:space="preserve">Bucketsort</w:t>
-            </w:r>
-            <w:r>
-              <w:rPr>
-                <w:rtl w:val="0"/>
-              </w:rPr>
-            </w:r>
-          </w:p>
-        </w:tc>
-        <w:tc>
-          <w:tcPr/>
-          <w:p>
-            <w:pPr>
-              <w:contextualSpacing w:val="0"/>
-            </w:pPr>
-            <w:r>
-              <w:rPr>
-                <w:vertAlign w:val="baseline"/>
-                <w:rtl w:val="0"/>
-              </w:rPr>
-              <w:t xml:space="preserve">Ch 9</w:t>
-            </w:r>
-            <w:r>
-              <w:rPr>
-                <w:rtl w:val="0"/>
-              </w:rPr>
-            </w:r>
-          </w:p>
-          <w:p>
-            <w:pPr>
-              <w:contextualSpacing w:val="0"/>
-            </w:pPr>
-            <w:r>
-              <w:rPr>
-                <w:vertAlign w:val="baseline"/>
-                <w:rtl w:val="0"/>
-              </w:rPr>
-              <w:t xml:space="preserve">Ch 8.4</w:t>
+                <w:rtl w:val="0"/>
+              </w:rPr>
+              <w:t xml:space="preserve">Linear Sorts and Hash Tables</w:t>
+            </w:r>
+            <w:r>
+              <w:rPr>
+                <w:rtl w:val="0"/>
+              </w:rPr>
+            </w:r>
+          </w:p>
+        </w:tc>
+        <w:tc>
+          <w:tcPr/>
+          <w:p>
+            <w:pPr>
+              <w:contextualSpacing w:val="0"/>
+            </w:pPr>
+            <w:r>
+              <w:rPr>
+                <w:vertAlign w:val="baseline"/>
+                <w:rtl w:val="0"/>
+              </w:rPr>
+              <w:t xml:space="preserve">Ch </w:t>
+            </w:r>
+            <w:r>
+              <w:rPr>
+                <w:rtl w:val="0"/>
+              </w:rPr>
+              <w:t xml:space="preserve">8, 11</w:t>
             </w:r>
             <w:r>
               <w:rPr>
@@ -4110,47 +3977,35 @@
             </w:pPr>
             <w:r>
               <w:rPr>
-                <w:vertAlign w:val="baseline"/>
-                <w:rtl w:val="0"/>
-              </w:rPr>
-              <w:t xml:space="preserve">Hashing, Hash Functions</w:t>
-            </w:r>
-            <w:r>
-              <w:rPr>
-                <w:rtl w:val="0"/>
-              </w:rPr>
-            </w:r>
-          </w:p>
-          <w:p>
-            <w:pPr>
-              <w:contextualSpacing w:val="0"/>
-            </w:pPr>
-            <w:r>
-              <w:rPr>
-                <w:vertAlign w:val="baseline"/>
-                <w:rtl w:val="0"/>
-              </w:rPr>
-              <w:t xml:space="preserve">Universal Hashing, Perfect Hashing</w:t>
-            </w:r>
-            <w:r>
-              <w:rPr>
-                <w:rtl w:val="0"/>
-              </w:rPr>
-            </w:r>
-          </w:p>
-        </w:tc>
-        <w:tc>
-          <w:tcPr/>
-          <w:p>
-            <w:pPr>
-              <w:contextualSpacing w:val="0"/>
-            </w:pPr>
-            <w:r>
-              <w:rPr>
-                <w:vertAlign w:val="baseline"/>
-                <w:rtl w:val="0"/>
-              </w:rPr>
-              <w:t xml:space="preserve">Ch 11</w:t>
+                <w:rtl w:val="0"/>
+              </w:rPr>
+              <w:t xml:space="preserve">Linked Lists and Binary Search Trees</w:t>
+            </w:r>
+            <w:r>
+              <w:rPr>
+                <w:rtl w:val="0"/>
+              </w:rPr>
+            </w:r>
+          </w:p>
+        </w:tc>
+        <w:tc>
+          <w:tcPr/>
+          <w:p>
+            <w:pPr>
+              <w:contextualSpacing w:val="0"/>
+            </w:pPr>
+            <w:r>
+              <w:rPr>
+                <w:vertAlign w:val="baseline"/>
+                <w:rtl w:val="0"/>
+              </w:rPr>
+              <w:t xml:space="preserve">Ch 1</w:t>
+            </w:r>
+            <w:r>
+              <w:rPr>
+                <w:rtl w:val="0"/>
+              </w:rPr>
+              <w:t xml:space="preserve">0, 12</w:t>
             </w:r>
             <w:r>
               <w:rPr>
@@ -4225,41 +4080,28 @@
             </w:pPr>
             <w:r>
               <w:rPr>
-                <w:vertAlign w:val="baseline"/>
-                <w:rtl w:val="0"/>
-              </w:rPr>
-              <w:t xml:space="preserve">Binary Search Trees, Tree Walks</w:t>
-            </w:r>
-          </w:p>
-          <w:p>
-            <w:pPr>
-              <w:contextualSpacing w:val="0"/>
-            </w:pPr>
-            <w:r>
-              <w:rPr>
-                <w:rtl w:val="0"/>
-              </w:rPr>
-              <w:t xml:space="preserve">Midterm review</w:t>
-            </w:r>
-            <w:r>
-              <w:rPr>
-                <w:rtl w:val="0"/>
-              </w:rPr>
-            </w:r>
-          </w:p>
-        </w:tc>
-        <w:tc>
-          <w:tcPr/>
-          <w:p>
-            <w:pPr>
-              <w:contextualSpacing w:val="0"/>
-            </w:pPr>
-            <w:r>
-              <w:rPr>
-                <w:vertAlign w:val="baseline"/>
-                <w:rtl w:val="0"/>
-              </w:rPr>
-              <w:t xml:space="preserve">Ch 12 (skip 12.4)</w:t>
+                <w:rtl w:val="0"/>
+              </w:rPr>
+              <w:t xml:space="preserve">Red-Black Trees and B-Trees</w:t>
+            </w:r>
+            <w:r>
+              <w:rPr>
+                <w:rtl w:val="0"/>
+              </w:rPr>
+            </w:r>
+          </w:p>
+        </w:tc>
+        <w:tc>
+          <w:tcPr/>
+          <w:p>
+            <w:pPr>
+              <w:contextualSpacing w:val="0"/>
+            </w:pPr>
+            <w:r>
+              <w:rPr>
+                <w:rtl w:val="0"/>
+              </w:rPr>
+              <w:t xml:space="preserve">Ch 13, 18</w:t>
             </w:r>
             <w:r>
               <w:rPr>
@@ -4327,21 +4169,27 @@
                 <w:color w:val="ff0000"/>
                 <w:rtl w:val="0"/>
               </w:rPr>
-              <w:t xml:space="preserve">Midterm Exam</w:t>
-            </w:r>
-            <w:r>
-              <w:rPr>
-                <w:rtl w:val="0"/>
-              </w:rPr>
-            </w:r>
-          </w:p>
-        </w:tc>
-        <w:tc>
-          <w:tcPr/>
-          <w:p>
-            <w:pPr>
-              <w:contextualSpacing w:val="0"/>
-            </w:pPr>
+              <w:t xml:space="preserve">Midterm Exam (13:10-14:35)</w:t>
+            </w:r>
+            <w:r>
+              <w:rPr>
+                <w:rtl w:val="0"/>
+              </w:rPr>
+            </w:r>
+          </w:p>
+        </w:tc>
+        <w:tc>
+          <w:tcPr/>
+          <w:p>
+            <w:pPr>
+              <w:contextualSpacing w:val="0"/>
+            </w:pPr>
+            <w:r>
+              <w:rPr>
+                <w:rtl w:val="0"/>
+              </w:rPr>
+              <w:t xml:space="preserve">Lectures 1-5</w:t>
+            </w:r>
             <w:r>
               <w:rPr>
                 <w:rtl w:val="0"/>
@@ -4407,37 +4255,26 @@
               <w:rPr>
                 <w:rtl w:val="0"/>
               </w:rPr>
-              <w:t xml:space="preserve">Red-black Trees, B-trees</w:t>
-            </w:r>
-            <w:r>
-              <w:rPr>
-                <w:rtl w:val="0"/>
-              </w:rPr>
-            </w:r>
-          </w:p>
-        </w:tc>
-        <w:tc>
-          <w:tcPr/>
-          <w:p>
-            <w:pPr>
-              <w:contextualSpacing w:val="0"/>
-            </w:pPr>
-            <w:r>
-              <w:rPr>
-                <w:rtl w:val="0"/>
-              </w:rPr>
-              <w:t xml:space="preserve">Ch 13</w:t>
-            </w:r>
-          </w:p>
-          <w:p>
-            <w:pPr>
-              <w:contextualSpacing w:val="0"/>
-            </w:pPr>
-            <w:r>
-              <w:rPr>
-                <w:rtl w:val="0"/>
-              </w:rPr>
-              <w:t xml:space="preserve">Ch 18</w:t>
+              <w:t xml:space="preserve">Dynamic Programming</w:t>
+            </w:r>
+            <w:r>
+              <w:rPr>
+                <w:rtl w:val="0"/>
+              </w:rPr>
+            </w:r>
+          </w:p>
+        </w:tc>
+        <w:tc>
+          <w:tcPr/>
+          <w:p>
+            <w:pPr>
+              <w:contextualSpacing w:val="0"/>
+            </w:pPr>
+            <w:r>
+              <w:rPr>
+                <w:rtl w:val="0"/>
+              </w:rPr>
+              <w:t xml:space="preserve">Ch 15</w:t>
             </w:r>
           </w:p>
         </w:tc>
@@ -4499,26 +4336,26 @@
               <w:rPr>
                 <w:rtl w:val="0"/>
               </w:rPr>
-              <w:t xml:space="preserve">Dynamic Programming</w:t>
-            </w:r>
-            <w:r>
-              <w:rPr>
-                <w:rtl w:val="0"/>
-              </w:rPr>
-            </w:r>
-          </w:p>
-        </w:tc>
-        <w:tc>
-          <w:tcPr/>
-          <w:p>
-            <w:pPr>
-              <w:contextualSpacing w:val="0"/>
-            </w:pPr>
-            <w:r>
-              <w:rPr>
-                <w:rtl w:val="0"/>
-              </w:rPr>
-              <w:t xml:space="preserve">Ch 15</w:t>
+              <w:t xml:space="preserve">Greedy Algorithms, Huffman coding</w:t>
+            </w:r>
+            <w:r>
+              <w:rPr>
+                <w:rtl w:val="0"/>
+              </w:rPr>
+            </w:r>
+          </w:p>
+        </w:tc>
+        <w:tc>
+          <w:tcPr/>
+          <w:p>
+            <w:pPr>
+              <w:contextualSpacing w:val="0"/>
+            </w:pPr>
+            <w:r>
+              <w:rPr>
+                <w:rtl w:val="0"/>
+              </w:rPr>
+              <w:t xml:space="preserve">Ch 16</w:t>
             </w:r>
             <w:r>
               <w:rPr>
@@ -4585,26 +4422,26 @@
               <w:rPr>
                 <w:rtl w:val="0"/>
               </w:rPr>
-              <w:t xml:space="preserve">Greedy Algorithms, Huffman coding</w:t>
-            </w:r>
-            <w:r>
-              <w:rPr>
-                <w:rtl w:val="0"/>
-              </w:rPr>
-            </w:r>
-          </w:p>
-        </w:tc>
-        <w:tc>
-          <w:tcPr/>
-          <w:p>
-            <w:pPr>
-              <w:contextualSpacing w:val="0"/>
-            </w:pPr>
-            <w:r>
-              <w:rPr>
-                <w:rtl w:val="0"/>
-              </w:rPr>
-              <w:t xml:space="preserve">Ch 16.1-16.3</w:t>
+              <w:t xml:space="preserve">Graph algorithms</w:t>
+            </w:r>
+            <w:r>
+              <w:rPr>
+                <w:rtl w:val="0"/>
+              </w:rPr>
+            </w:r>
+          </w:p>
+        </w:tc>
+        <w:tc>
+          <w:tcPr/>
+          <w:p>
+            <w:pPr>
+              <w:contextualSpacing w:val="0"/>
+            </w:pPr>
+            <w:r>
+              <w:rPr>
+                <w:rtl w:val="0"/>
+              </w:rPr>
+              <w:t xml:space="preserve">Ch 22</w:t>
             </w:r>
             <w:r>
               <w:rPr>
@@ -4672,115 +4509,33 @@
                 <w:vertAlign w:val="baseline"/>
                 <w:rtl w:val="0"/>
               </w:rPr>
-              <w:t xml:space="preserve">Graph algorithms</w:t>
-            </w:r>
-            <w:r>
-              <w:rPr>
-                <w:rtl w:val="0"/>
-              </w:rPr>
-            </w:r>
-          </w:p>
-          <w:p>
-            <w:pPr>
-              <w:contextualSpacing w:val="0"/>
-            </w:pPr>
-            <w:r>
-              <w:rPr>
-                <w:vertAlign w:val="baseline"/>
-                <w:rtl w:val="0"/>
-              </w:rPr>
-              <w:t xml:space="preserve">Breadth-first search (BFS)</w:t>
-            </w:r>
-            <w:r>
-              <w:rPr>
-                <w:rtl w:val="0"/>
-              </w:rPr>
-            </w:r>
-          </w:p>
-          <w:p>
-            <w:pPr>
-              <w:contextualSpacing w:val="0"/>
-            </w:pPr>
-            <w:r>
-              <w:rPr>
-                <w:vertAlign w:val="baseline"/>
-                <w:rtl w:val="0"/>
-              </w:rPr>
-              <w:t xml:space="preserve">Depth-first search (DFS), and applications</w:t>
-            </w:r>
-            <w:r>
-              <w:rPr>
-                <w:rtl w:val="0"/>
-              </w:rPr>
-            </w:r>
-          </w:p>
-          <w:p>
-            <w:pPr>
-              <w:contextualSpacing w:val="0"/>
-            </w:pPr>
-            <w:r>
-              <w:rPr>
-                <w:vertAlign w:val="baseline"/>
-                <w:rtl w:val="0"/>
-              </w:rPr>
-              <w:t xml:space="preserve">Minimum spanning trees</w:t>
-            </w:r>
-            <w:r>
-              <w:rPr>
-                <w:rtl w:val="0"/>
-              </w:rPr>
-            </w:r>
-          </w:p>
-        </w:tc>
-        <w:tc>
-          <w:tcPr/>
-          <w:p>
-            <w:pPr>
-              <w:contextualSpacing w:val="0"/>
-            </w:pPr>
-            <w:r>
-              <w:rPr>
-                <w:vertAlign w:val="baseline"/>
-                <w:rtl w:val="0"/>
-              </w:rPr>
-              <w:t xml:space="preserve">Ch 22</w:t>
-            </w:r>
-            <w:r>
-              <w:rPr>
-                <w:rtl w:val="0"/>
-              </w:rPr>
-            </w:r>
-          </w:p>
-          <w:p>
-            <w:pPr>
-              <w:contextualSpacing w:val="0"/>
-            </w:pPr>
-            <w:r>
-              <w:rPr>
-                <w:rtl w:val="0"/>
-              </w:rPr>
-            </w:r>
-          </w:p>
-          <w:p>
-            <w:pPr>
-              <w:contextualSpacing w:val="0"/>
-            </w:pPr>
-            <w:r>
-              <w:rPr>
-                <w:rtl w:val="0"/>
-              </w:rPr>
-            </w:r>
-          </w:p>
-          <w:p>
-            <w:pPr>
-              <w:contextualSpacing w:val="0"/>
-            </w:pPr>
-            <w:r>
-              <w:rPr>
-                <w:vertAlign w:val="baseline"/>
-                <w:rtl w:val="0"/>
-              </w:rPr>
-              <w:t xml:space="preserve">Ch 23</w:t>
+              <w:t xml:space="preserve">Minimum spanning trees, Shortest Path</w:t>
+            </w:r>
+            <w:r>
+              <w:rPr>
+                <w:rtl w:val="0"/>
+              </w:rPr>
+            </w:r>
+          </w:p>
+        </w:tc>
+        <w:tc>
+          <w:tcPr/>
+          <w:p>
+            <w:pPr>
+              <w:contextualSpacing w:val="0"/>
+            </w:pPr>
+            <w:r>
+              <w:rPr>
+                <w:vertAlign w:val="baseline"/>
+                <w:rtl w:val="0"/>
+              </w:rPr>
+              <w:t xml:space="preserve">Ch 2</w:t>
+            </w:r>
+            <w:r>
+              <w:rPr>
+                <w:rtl w:val="0"/>
+              </w:rPr>
+              <w:t xml:space="preserve">3-24</w:t>
             </w:r>
             <w:r>
               <w:rPr>
@@ -4838,30 +4593,28 @@
             </w:pPr>
             <w:r>
               <w:rPr>
-                <w:vertAlign w:val="baseline"/>
-                <w:rtl w:val="0"/>
-              </w:rPr>
-              <w:t xml:space="preserve">Shortest Paths: Single-source shortest paths problem, Dijkstra, Bellman-Ford</w:t>
-            </w:r>
-            <w:r>
-              <w:rPr>
-                <w:rtl w:val="0"/>
-              </w:rPr>
-            </w:r>
-          </w:p>
-        </w:tc>
-        <w:tc>
-          <w:tcPr/>
-          <w:p>
-            <w:pPr>
-              <w:contextualSpacing w:val="0"/>
-            </w:pPr>
-            <w:r>
-              <w:rPr>
-                <w:vertAlign w:val="baseline"/>
-                <w:rtl w:val="0"/>
-              </w:rPr>
-              <w:t xml:space="preserve">Ch 24</w:t>
+                <w:rtl w:val="0"/>
+              </w:rPr>
+              <w:t xml:space="preserve">All-pairs Shortest Path</w:t>
+            </w:r>
+            <w:r>
+              <w:rPr>
+                <w:rtl w:val="0"/>
+              </w:rPr>
+            </w:r>
+          </w:p>
+        </w:tc>
+        <w:tc>
+          <w:tcPr/>
+          <w:p>
+            <w:pPr>
+              <w:contextualSpacing w:val="0"/>
+            </w:pPr>
+            <w:r>
+              <w:rPr>
+                <w:rtl w:val="0"/>
+              </w:rPr>
+              <w:t xml:space="preserve">Ch 25</w:t>
             </w:r>
             <w:r>
               <w:rPr>
@@ -4926,27 +4679,29 @@
             </w:pPr>
             <w:r>
               <w:rPr>
-                <w:vertAlign w:val="baseline"/>
-                <w:rtl w:val="0"/>
-              </w:rPr>
-              <w:t xml:space="preserve">Other advanced topics</w:t>
-            </w:r>
-            <w:r>
-              <w:rPr>
-                <w:rtl w:val="0"/>
-              </w:rPr>
-            </w:r>
-          </w:p>
-          <w:p>
-            <w:pPr>
-              <w:contextualSpacing w:val="0"/>
-            </w:pPr>
-            <w:r>
-              <w:rPr>
-                <w:vertAlign w:val="baseline"/>
-                <w:rtl w:val="0"/>
-              </w:rPr>
-              <w:t xml:space="preserve">Semester Review, Course wrap-up.</w:t>
+                <w:rtl w:val="0"/>
+              </w:rPr>
+              <w:t xml:space="preserve">A</w:t>
+            </w:r>
+            <w:r>
+              <w:rPr>
+                <w:vertAlign w:val="baseline"/>
+                <w:rtl w:val="0"/>
+              </w:rPr>
+              <w:t xml:space="preserve">dvanced topics,</w:t>
+            </w:r>
+            <w:r>
+              <w:rPr>
+                <w:rtl w:val="0"/>
+              </w:rPr>
+              <w:t xml:space="preserve"> </w:t>
+            </w:r>
+            <w:r>
+              <w:rPr>
+                <w:vertAlign w:val="baseline"/>
+                <w:rtl w:val="0"/>
+              </w:rPr>
+              <w:t xml:space="preserve">Semester Review</w:t>
             </w:r>
             <w:r>
               <w:rPr>
@@ -5008,14 +4763,14 @@
                 <w:vertAlign w:val="baseline"/>
                 <w:rtl w:val="0"/>
               </w:rPr>
-              <w:t xml:space="preserve">FINAL EXAM. (Dec </w:t>
+              <w:t xml:space="preserve">FINAL EXAM (Dec </w:t>
             </w:r>
             <w:r>
               <w:rPr>
                 <w:color w:val="ff0000"/>
                 <w:rtl w:val="0"/>
               </w:rPr>
-              <w:t xml:space="preserve">7</w:t>
+              <w:t xml:space="preserve">9</w:t>
             </w:r>
             <w:r>
               <w:rPr>
@@ -5030,7 +4785,7 @@
                 <w:color w:val="ff0000"/>
                 <w:rtl w:val="0"/>
               </w:rPr>
-              <w:t xml:space="preserve">7</w:t>
+              <w:t xml:space="preserve">9</w:t>
             </w:r>
             <w:r>
               <w:rPr>
@@ -5038,7 +4793,7 @@
                 <w:vertAlign w:val="baseline"/>
                 <w:rtl w:val="0"/>
               </w:rPr>
-              <w:t xml:space="preserve">)</w:t>
+              <w:t xml:space="preserve">) (2hrs)</w:t>
             </w:r>
             <w:r>
               <w:rPr>
@@ -5318,7 +5073,7 @@
           <w:vertAlign w:val="baseline"/>
           <w:rtl w:val="0"/>
         </w:rPr>
-        <w:t xml:space="preserve">Final grades are determined by identifying natural breaks in the mark distribution based on TWU’s standard guidelines, with the exception that 95% is required for an A+. The Standard Grading System can be found at the University Homepage &gt; Academics &gt; Academic Calendar &gt; Academic Information &gt; Grading Practices     </w:t>
+        <w:t xml:space="preserve">Final grades are determined by identifying natural breaks in the mark distribution based on TWU’s standard guidelines, with the exception that 95% is required for an A+. The Standard Grading System can be found at </w:t>
       </w:r>
       <w:hyperlink r:id="rId10">
         <w:r>
@@ -5546,179 +5301,6 @@
         </w:rPr>
         <w:t xml:space="preserve">- END -</w:t>
       </w:r>
-    </w:p>
-    <w:p>
-      <w:pPr>
-        <w:spacing w:after="0" w:before="0" w:line="240" w:lineRule="auto"/>
-        <w:contextualSpacing w:val="0"/>
-      </w:pPr>
-      <w:r>
-        <w:rPr>
-          <w:rtl w:val="0"/>
-        </w:rPr>
-      </w:r>
-    </w:p>
-    <w:p>
-      <w:pPr>
-        <w:spacing w:after="0" w:before="0" w:line="240" w:lineRule="auto"/>
-        <w:contextualSpacing w:val="0"/>
-      </w:pPr>
-      <w:r>
-        <w:rPr>
-          <w:rtl w:val="0"/>
-        </w:rPr>
-      </w:r>
-    </w:p>
-    <w:p>
-      <w:pPr>
-        <w:spacing w:after="0" w:before="0" w:line="240" w:lineRule="auto"/>
-        <w:contextualSpacing w:val="0"/>
-      </w:pPr>
-      <w:r>
-        <w:rPr>
-          <w:rtl w:val="0"/>
-        </w:rPr>
-      </w:r>
-    </w:p>
-    <w:p>
-      <w:pPr>
-        <w:spacing w:after="0" w:before="0" w:line="240" w:lineRule="auto"/>
-        <w:contextualSpacing w:val="0"/>
-      </w:pPr>
-      <w:r>
-        <w:rPr>
-          <w:rtl w:val="0"/>
-        </w:rPr>
-      </w:r>
-    </w:p>
-    <w:p>
-      <w:pPr>
-        <w:spacing w:after="0" w:before="0" w:line="240" w:lineRule="auto"/>
-        <w:contextualSpacing w:val="0"/>
-      </w:pPr>
-      <w:r>
-        <w:rPr>
-          <w:rtl w:val="0"/>
-        </w:rPr>
-      </w:r>
-    </w:p>
-    <w:p>
-      <w:pPr>
-        <w:spacing w:after="0" w:before="0" w:line="240" w:lineRule="auto"/>
-        <w:contextualSpacing w:val="0"/>
-      </w:pPr>
-      <w:r>
-        <w:rPr>
-          <w:rtl w:val="0"/>
-        </w:rPr>
-      </w:r>
-    </w:p>
-    <w:p>
-      <w:pPr>
-        <w:spacing w:after="0" w:before="0" w:line="240" w:lineRule="auto"/>
-        <w:contextualSpacing w:val="0"/>
-      </w:pPr>
-      <w:r>
-        <w:rPr>
-          <w:rtl w:val="0"/>
-        </w:rPr>
-      </w:r>
-    </w:p>
-    <w:p>
-      <w:pPr>
-        <w:spacing w:after="0" w:before="0" w:line="240" w:lineRule="auto"/>
-        <w:contextualSpacing w:val="0"/>
-      </w:pPr>
-      <w:r>
-        <w:rPr>
-          <w:rtl w:val="0"/>
-        </w:rPr>
-      </w:r>
-    </w:p>
-    <w:p>
-      <w:pPr>
-        <w:spacing w:after="0" w:before="0" w:line="240" w:lineRule="auto"/>
-        <w:contextualSpacing w:val="0"/>
-      </w:pPr>
-      <w:r>
-        <w:rPr>
-          <w:rtl w:val="0"/>
-        </w:rPr>
-      </w:r>
-    </w:p>
-    <w:p>
-      <w:pPr>
-        <w:spacing w:after="0" w:before="0" w:line="240" w:lineRule="auto"/>
-        <w:contextualSpacing w:val="0"/>
-      </w:pPr>
-      <w:r>
-        <w:rPr>
-          <w:rtl w:val="0"/>
-        </w:rPr>
-      </w:r>
-    </w:p>
-    <w:p>
-      <w:pPr>
-        <w:spacing w:after="0" w:before="0" w:line="240" w:lineRule="auto"/>
-        <w:contextualSpacing w:val="0"/>
-      </w:pPr>
-      <w:r>
-        <w:rPr>
-          <w:rtl w:val="0"/>
-        </w:rPr>
-      </w:r>
-    </w:p>
-    <w:p>
-      <w:pPr>
-        <w:spacing w:after="0" w:before="0" w:line="240" w:lineRule="auto"/>
-        <w:contextualSpacing w:val="0"/>
-      </w:pPr>
-      <w:r>
-        <w:rPr>
-          <w:rtl w:val="0"/>
-        </w:rPr>
-      </w:r>
-    </w:p>
-    <w:p>
-      <w:pPr>
-        <w:spacing w:after="0" w:before="0" w:line="240" w:lineRule="auto"/>
-        <w:contextualSpacing w:val="0"/>
-      </w:pPr>
-      <w:r>
-        <w:rPr>
-          <w:rtl w:val="0"/>
-        </w:rPr>
-      </w:r>
-    </w:p>
-    <w:p>
-      <w:pPr>
-        <w:spacing w:after="0" w:before="0" w:line="240" w:lineRule="auto"/>
-        <w:contextualSpacing w:val="0"/>
-      </w:pPr>
-      <w:r>
-        <w:rPr>
-          <w:rtl w:val="0"/>
-        </w:rPr>
-      </w:r>
-    </w:p>
-    <w:p>
-      <w:pPr>
-        <w:spacing w:after="0" w:before="0" w:line="240" w:lineRule="auto"/>
-        <w:contextualSpacing w:val="0"/>
-      </w:pPr>
-      <w:bookmarkStart w:colFirst="0" w:colLast="0" w:name="h.3znysh7" w:id="3"/>
-      <w:bookmarkEnd w:id="3"/>
-      <w:r>
-        <w:rPr>
-          <w:rtl w:val="0"/>
-        </w:rPr>
-      </w:r>
-    </w:p>
-    <w:p>
-      <w:pPr>
-        <w:spacing w:after="0" w:before="0" w:line="240" w:lineRule="auto"/>
-        <w:contextualSpacing w:val="0"/>
-      </w:pPr>
       <w:r>
         <w:rPr>
           <w:rtl w:val="0"/>

</xml_diff>